<commit_message>
Delen van presentatie gemaakt
</commit_message>
<xml_diff>
--- a/Planning/Concept - presentatie 1/PresentatiePunten1.docx
+++ b/Planning/Concept - presentatie 1/PresentatiePunten1.docx
@@ -146,13 +146,24 @@
         <w:rPr>
           <w:rFonts w:ascii="Calibri" w:hAnsi="Calibri" w:cs="Calibri" w:eastAsia="Calibri"/>
           <w:b/>
-          <w:color w:val="auto"/>
+          <w:color w:val="004DBB"/>
           <w:spacing w:val="0"/>
           <w:position w:val="0"/>
           <w:sz w:val="22"/>
           <w:shd w:fill="auto" w:val="clear"/>
         </w:rPr>
         <w:t xml:space="preserve">-Asset list + codes (assets + tijdsinschatting) (paige)</w:t>
+      </w:r>
+      <w:r>
+        <w:rPr>
+          <w:rFonts w:ascii="Calibri" w:hAnsi="Calibri" w:cs="Calibri" w:eastAsia="Calibri"/>
+          <w:b/>
+          <w:color w:val="auto"/>
+          <w:spacing w:val="0"/>
+          <w:position w:val="0"/>
+          <w:sz w:val="22"/>
+          <w:shd w:fill="auto" w:val="clear"/>
+        </w:rPr>
         <w:br/>
         <w:br/>
         <w:t xml:space="preserve">-doorgaan op Code structure (jordi)</w:t>

</xml_diff>

<commit_message>
Week planning for sprint 2 added
</commit_message>
<xml_diff>
--- a/Planning/Concept - presentatie 1/PresentatiePunten1.docx
+++ b/Planning/Concept - presentatie 1/PresentatiePunten1.docx
@@ -116,17 +116,6 @@
         <w:t xml:space="preserve">-uitleg A3 map(digitaal) (keesjan)</w:t>
         <w:br/>
         <w:br/>
-      </w:r>
-      <w:r>
-        <w:rPr>
-          <w:rFonts w:ascii="Calibri" w:hAnsi="Calibri" w:cs="Calibri" w:eastAsia="Calibri"/>
-          <w:b/>
-          <w:color w:val="auto"/>
-          <w:spacing w:val="0"/>
-          <w:position w:val="0"/>
-          <w:sz w:val="22"/>
-          <w:shd w:fill="auto" w:val="clear"/>
-        </w:rPr>
         <w:t xml:space="preserve">-Etc /Sound (jordi)</w:t>
         <w:br/>
         <w:br/>

</xml_diff>